<commit_message>
Successfully finished the report of my vocational practice
</commit_message>
<xml_diff>
--- a/basics_of_csharp/Documents/Beszámoló.docx
+++ b/basics_of_csharp/Documents/Beszámoló.docx
@@ -348,6 +348,34 @@
     </w:p>
     <w:p>
       <w:pPr>
+        <w:jc w:val="center"/>
+        <w:rPr>
+          <w:rFonts w:ascii="Times New Roman" w:hAnsi="Times New Roman" w:cs="Times New Roman"/>
+          <w:sz w:val="28"/>
+          <w:szCs w:val="28"/>
+        </w:rPr>
+      </w:pPr>
+      <w:proofErr w:type="spellStart"/>
+      <w:r>
+        <w:rPr>
+          <w:rFonts w:ascii="Times New Roman" w:hAnsi="Times New Roman" w:cs="Times New Roman"/>
+          <w:sz w:val="28"/>
+          <w:szCs w:val="28"/>
+        </w:rPr>
+        <w:t>Neptun</w:t>
+      </w:r>
+      <w:proofErr w:type="spellEnd"/>
+      <w:r>
+        <w:rPr>
+          <w:rFonts w:ascii="Times New Roman" w:hAnsi="Times New Roman" w:cs="Times New Roman"/>
+          <w:sz w:val="28"/>
+          <w:szCs w:val="28"/>
+        </w:rPr>
+        <w:t>-kód: WJFAOO</w:t>
+      </w:r>
+    </w:p>
+    <w:p>
+      <w:pPr>
         <w:rPr>
           <w:rFonts w:ascii="Times New Roman" w:hAnsi="Times New Roman" w:cs="Times New Roman"/>
           <w:sz w:val="24"/>
@@ -369,8 +397,8 @@
         <w:jc w:val="center"/>
         <w:rPr>
           <w:rFonts w:ascii="Times New Roman" w:hAnsi="Times New Roman" w:cs="Times New Roman"/>
-          <w:sz w:val="24"/>
-          <w:szCs w:val="24"/>
+          <w:sz w:val="28"/>
+          <w:szCs w:val="28"/>
         </w:rPr>
       </w:pPr>
       <w:r>
@@ -378,16 +406,16 @@
           <w:rFonts w:ascii="Times New Roman" w:hAnsi="Times New Roman" w:cs="Times New Roman"/>
           <w:b/>
           <w:bCs/>
-          <w:sz w:val="24"/>
-          <w:szCs w:val="24"/>
+          <w:sz w:val="28"/>
+          <w:szCs w:val="28"/>
         </w:rPr>
         <w:t>Üzemi instruktor</w:t>
       </w:r>
       <w:r>
         <w:rPr>
           <w:rFonts w:ascii="Times New Roman" w:hAnsi="Times New Roman" w:cs="Times New Roman"/>
-          <w:sz w:val="24"/>
-          <w:szCs w:val="24"/>
+          <w:sz w:val="28"/>
+          <w:szCs w:val="28"/>
         </w:rPr>
         <w:t>:</w:t>
       </w:r>
@@ -397,15 +425,15 @@
         <w:jc w:val="center"/>
         <w:rPr>
           <w:rFonts w:ascii="Times New Roman" w:hAnsi="Times New Roman" w:cs="Times New Roman"/>
-          <w:sz w:val="24"/>
-          <w:szCs w:val="24"/>
+          <w:sz w:val="28"/>
+          <w:szCs w:val="28"/>
         </w:rPr>
       </w:pPr>
       <w:r>
         <w:rPr>
           <w:rFonts w:ascii="Times New Roman" w:hAnsi="Times New Roman" w:cs="Times New Roman"/>
-          <w:sz w:val="24"/>
-          <w:szCs w:val="24"/>
+          <w:sz w:val="28"/>
+          <w:szCs w:val="28"/>
         </w:rPr>
         <w:t>Piller Imre</w:t>
       </w:r>
@@ -415,15 +443,15 @@
         <w:jc w:val="center"/>
         <w:rPr>
           <w:rFonts w:ascii="Times New Roman" w:hAnsi="Times New Roman" w:cs="Times New Roman"/>
-          <w:sz w:val="24"/>
-          <w:szCs w:val="24"/>
+          <w:sz w:val="28"/>
+          <w:szCs w:val="28"/>
         </w:rPr>
       </w:pPr>
       <w:r>
         <w:rPr>
           <w:rFonts w:ascii="Times New Roman" w:hAnsi="Times New Roman" w:cs="Times New Roman"/>
-          <w:sz w:val="24"/>
-          <w:szCs w:val="24"/>
+          <w:sz w:val="28"/>
+          <w:szCs w:val="28"/>
         </w:rPr>
         <w:t>Tanársegéd</w:t>
       </w:r>
@@ -440,8 +468,8 @@
       <w:r>
         <w:rPr>
           <w:rFonts w:ascii="Times New Roman" w:hAnsi="Times New Roman" w:cs="Times New Roman"/>
-          <w:sz w:val="24"/>
-          <w:szCs w:val="24"/>
+          <w:sz w:val="28"/>
+          <w:szCs w:val="28"/>
         </w:rPr>
         <w:t>+36 30 427 5717</w:t>
       </w:r>
@@ -511,6 +539,7 @@
           <w:sz w:val="36"/>
           <w:szCs w:val="36"/>
         </w:rPr>
+        <w:lastRenderedPageBreak/>
         <w:br w:type="page"/>
       </w:r>
     </w:p>
@@ -3700,23 +3729,7 @@
           <w:sz w:val="24"/>
           <w:szCs w:val="24"/>
         </w:rPr>
-        <w:t xml:space="preserve"> </w:t>
-      </w:r>
-      <w:r>
-        <w:rPr>
-          <w:rFonts w:ascii="Times New Roman" w:hAnsi="Times New Roman" w:cs="Times New Roman"/>
-          <w:sz w:val="24"/>
-          <w:szCs w:val="24"/>
-        </w:rPr>
-        <w:t>valamint</w:t>
-      </w:r>
-      <w:r>
-        <w:rPr>
-          <w:rFonts w:ascii="Times New Roman" w:hAnsi="Times New Roman" w:cs="Times New Roman"/>
-          <w:sz w:val="24"/>
-          <w:szCs w:val="24"/>
-        </w:rPr>
-        <w:t xml:space="preserve"> </w:t>
+        <w:t xml:space="preserve"> valamint </w:t>
       </w:r>
       <w:proofErr w:type="spellStart"/>
       <w:r>

</xml_diff>